<commit_message>
agregado indices, falta revisar si estan bien
</commit_message>
<xml_diff>
--- a/MR.docx
+++ b/MR.docx
@@ -178,10 +178,7 @@
         <w:spacing w:after="0" w:line="240" w:lineRule="auto"/>
       </w:pPr>
       <w:r>
-        <w:t>FK_LINEAS_ESTACIONES_</w:t>
-      </w:r>
-      <w:r>
-        <w:t>DESTINO</w:t>
+        <w:t>FK_LINEAS_ESTACIONES_DESTINO</w:t>
       </w:r>
       <w:r>
         <w:t xml:space="preserve"> </w:t>
@@ -191,14 +188,172 @@
       </w:r>
       <w:proofErr w:type="spellStart"/>
       <w:r>
+        <w:t>codigoEstacionDestino</w:t>
+      </w:r>
+      <w:proofErr w:type="spellEnd"/>
+      <w:r>
+        <w:t>) &lt;= PK_ESTACIONES(</w:t>
+      </w:r>
+      <w:proofErr w:type="spellStart"/>
+      <w:r>
+        <w:t>codigo</w:t>
+      </w:r>
+      <w:proofErr w:type="spellEnd"/>
+      <w:r>
+        <w:t>)</w:t>
+      </w:r>
+    </w:p>
+    <w:p>
+      <w:pPr>
+        <w:spacing w:before="240"/>
+      </w:pPr>
+    </w:p>
+    <w:p>
+      <w:r>
+        <w:t>TREN</w:t>
+      </w:r>
+      <w:r>
+        <w:t>ES</w:t>
+      </w:r>
+      <w:r>
+        <w:t>(</w:t>
+      </w:r>
+      <w:r>
+        <w:rPr>
+          <w:u w:val="single"/>
+        </w:rPr>
+        <w:t>Numero</w:t>
+      </w:r>
+      <w:r>
+        <w:t xml:space="preserve">, </w:t>
+      </w:r>
+      <w:proofErr w:type="spellStart"/>
+      <w:r>
+        <w:t>Descripcion</w:t>
+      </w:r>
+      <w:proofErr w:type="spellEnd"/>
+      <w:r>
+        <w:t xml:space="preserve">, Letra, </w:t>
+      </w:r>
+      <w:proofErr w:type="spellStart"/>
+      <w:r>
+        <w:t>CantVagon</w:t>
+      </w:r>
+      <w:proofErr w:type="spellEnd"/>
+      <w:r>
+        <w:t xml:space="preserve">, </w:t>
+      </w:r>
+      <w:proofErr w:type="spellStart"/>
+      <w:r>
+        <w:t>CapacVagon</w:t>
+      </w:r>
+      <w:proofErr w:type="spellEnd"/>
+      <w:r>
+        <w:t>)</w:t>
+      </w:r>
+    </w:p>
+    <w:p>
+      <w:r>
+        <w:t>PK_TRENES</w:t>
+      </w:r>
+      <w:r>
+        <w:t xml:space="preserve"> </w:t>
+      </w:r>
+      <w:r>
+        <w:t>(numero)</w:t>
+      </w:r>
+    </w:p>
+    <w:p/>
+    <w:p>
+      <w:r>
+        <w:t>Poseen</w:t>
+      </w:r>
+      <w:r>
+        <w:t>(</w:t>
+      </w:r>
+      <w:proofErr w:type="spellStart"/>
+      <w:r>
+        <w:rPr>
+          <w:u w:val="single"/>
+        </w:rPr>
+        <w:t>NumeroLinea</w:t>
+      </w:r>
+      <w:proofErr w:type="spellEnd"/>
+      <w:r>
+        <w:t xml:space="preserve">, </w:t>
+      </w:r>
+      <w:proofErr w:type="spellStart"/>
+      <w:r>
+        <w:rPr>
+          <w:u w:val="single"/>
+        </w:rPr>
+        <w:t>CodigoEstacion</w:t>
+      </w:r>
+      <w:proofErr w:type="spellEnd"/>
+      <w:r>
+        <w:t>)</w:t>
+      </w:r>
+    </w:p>
+    <w:p>
+      <w:pPr>
+        <w:spacing w:after="0" w:line="240" w:lineRule="auto"/>
+      </w:pPr>
+      <w:r>
+        <w:t>PK_POSEEEN</w:t>
+      </w:r>
+      <w:r>
+        <w:t xml:space="preserve"> </w:t>
+      </w:r>
+      <w:r>
+        <w:t>(</w:t>
+      </w:r>
+      <w:proofErr w:type="spellStart"/>
+      <w:r>
+        <w:t>numeroLinea</w:t>
+      </w:r>
+      <w:proofErr w:type="spellEnd"/>
+      <w:r>
+        <w:t xml:space="preserve">, </w:t>
+      </w:r>
+      <w:proofErr w:type="spellStart"/>
+      <w:r>
         <w:t>codigoEstacion</w:t>
       </w:r>
-      <w:r>
-        <w:t>Destino</w:t>
-      </w:r>
-      <w:proofErr w:type="spellEnd"/>
-      <w:r>
-        <w:t>) &lt;= PK_ESTACIONES(</w:t>
+      <w:proofErr w:type="spellEnd"/>
+      <w:r>
+        <w:t>)</w:t>
+      </w:r>
+    </w:p>
+    <w:p>
+      <w:pPr>
+        <w:spacing w:after="0" w:line="240" w:lineRule="auto"/>
+      </w:pPr>
+      <w:r>
+        <w:t>FK_POSEEN_LINEAS_NUMLINEA (</w:t>
+      </w:r>
+      <w:proofErr w:type="spellStart"/>
+      <w:r>
+        <w:t>numeroLinea</w:t>
+      </w:r>
+      <w:proofErr w:type="spellEnd"/>
+      <w:r>
+        <w:t>) &lt;= PK_LINEA (numero)</w:t>
+      </w:r>
+    </w:p>
+    <w:p>
+      <w:pPr>
+        <w:spacing w:after="0" w:line="240" w:lineRule="auto"/>
+      </w:pPr>
+      <w:r>
+        <w:t>FK_POSEEN_ESTACIONES_CODESTACION (</w:t>
+      </w:r>
+      <w:proofErr w:type="spellStart"/>
+      <w:r>
+        <w:t>codigoEstacion</w:t>
+      </w:r>
+      <w:proofErr w:type="spellEnd"/>
+      <w:r>
+        <w:t>) &lt;= PK_ESTACIONES (</w:t>
       </w:r>
       <w:proofErr w:type="spellStart"/>
       <w:r>
@@ -210,37 +365,79 @@
       </w:r>
     </w:p>
     <w:p/>
-    <w:p/>
-    <w:p>
-      <w:r>
-        <w:t>TREN</w:t>
-      </w:r>
-      <w:r>
-        <w:t>ES</w:t>
+    <w:p>
+      <w:r>
+        <w:t>Pasan(</w:t>
+      </w:r>
+      <w:proofErr w:type="spellStart"/>
+      <w:r>
+        <w:rPr>
+          <w:u w:val="single"/>
+        </w:rPr>
+        <w:t>NumeroTren</w:t>
+      </w:r>
+      <w:proofErr w:type="spellEnd"/>
+      <w:r>
+        <w:t xml:space="preserve">, </w:t>
+      </w:r>
+      <w:proofErr w:type="spellStart"/>
+      <w:r>
+        <w:rPr>
+          <w:u w:val="single"/>
+        </w:rPr>
+        <w:t>NumeroLinea</w:t>
+      </w:r>
+      <w:proofErr w:type="spellEnd"/>
+      <w:r>
+        <w:t xml:space="preserve">, </w:t>
+      </w:r>
+      <w:proofErr w:type="spellStart"/>
+      <w:r>
+        <w:rPr>
+          <w:u w:val="single"/>
+        </w:rPr>
+        <w:t>CodigoEstacion</w:t>
+      </w:r>
+      <w:proofErr w:type="spellEnd"/>
+      <w:r>
+        <w:t xml:space="preserve">, </w:t>
+      </w:r>
+      <w:proofErr w:type="spellStart"/>
+      <w:r>
+        <w:rPr>
+          <w:u w:val="single"/>
+        </w:rPr>
+        <w:t>FechaYHora</w:t>
+      </w:r>
+      <w:proofErr w:type="spellEnd"/>
+      <w:r>
+        <w:t>)</w:t>
+      </w:r>
+    </w:p>
+    <w:p>
+      <w:pPr>
+        <w:spacing w:after="0" w:line="240" w:lineRule="auto"/>
+      </w:pPr>
+      <w:r>
+        <w:t>PK_PASAN</w:t>
+      </w:r>
+      <w:r>
+        <w:t xml:space="preserve"> </w:t>
       </w:r>
       <w:r>
         <w:t>(</w:t>
       </w:r>
-      <w:r>
-        <w:rPr>
-          <w:u w:val="single"/>
-        </w:rPr>
-        <w:t>Numero</w:t>
-      </w:r>
+      <w:proofErr w:type="spellStart"/>
+      <w:r>
+        <w:t>numeroTren</w:t>
+      </w:r>
+      <w:proofErr w:type="spellEnd"/>
       <w:r>
         <w:t xml:space="preserve">, </w:t>
       </w:r>
       <w:proofErr w:type="spellStart"/>
       <w:r>
-        <w:t>Descripcion</w:t>
-      </w:r>
-      <w:proofErr w:type="spellEnd"/>
-      <w:r>
-        <w:t xml:space="preserve">, Letra, </w:t>
-      </w:r>
-      <w:proofErr w:type="spellStart"/>
-      <w:r>
-        <w:t>CantVagon</w:t>
+        <w:t>numeroLinea</w:t>
       </w:r>
       <w:proofErr w:type="spellEnd"/>
       <w:r>
@@ -248,7 +445,15 @@
       </w:r>
       <w:proofErr w:type="spellStart"/>
       <w:r>
-        <w:t>CapacVagon</w:t>
+        <w:t>codigoEstacion</w:t>
+      </w:r>
+      <w:proofErr w:type="spellEnd"/>
+      <w:r>
+        <w:t xml:space="preserve">, </w:t>
+      </w:r>
+      <w:proofErr w:type="spellStart"/>
+      <w:r>
+        <w:t>fechaYHora</w:t>
       </w:r>
       <w:proofErr w:type="spellEnd"/>
       <w:r>
@@ -256,41 +461,58 @@
       </w:r>
     </w:p>
     <w:p>
-      <w:r>
-        <w:t>PK_TRENES</w:t>
-      </w:r>
-      <w:r>
-        <w:t xml:space="preserve"> </w:t>
-      </w:r>
-      <w:r>
-        <w:t>(numero)</w:t>
-      </w:r>
-    </w:p>
-    <w:p/>
-    <w:p>
-      <w:r>
-        <w:t>Poseen</w:t>
-      </w:r>
-      <w:r>
-        <w:t>(</w:t>
-      </w:r>
-      <w:proofErr w:type="spellStart"/>
-      <w:r>
-        <w:rPr>
-          <w:u w:val="single"/>
-        </w:rPr>
-        <w:t>NumeroLinea</w:t>
-      </w:r>
-      <w:proofErr w:type="spellEnd"/>
-      <w:r>
-        <w:t xml:space="preserve">, </w:t>
-      </w:r>
-      <w:proofErr w:type="spellStart"/>
-      <w:r>
-        <w:rPr>
-          <w:u w:val="single"/>
-        </w:rPr>
-        <w:t>CodigoEstacion</w:t>
+      <w:pPr>
+        <w:spacing w:after="0" w:line="240" w:lineRule="auto"/>
+      </w:pPr>
+      <w:r>
+        <w:t>FK_PASAN_TRENES_NUMTREN (</w:t>
+      </w:r>
+      <w:proofErr w:type="spellStart"/>
+      <w:r>
+        <w:t>numeroTren</w:t>
+      </w:r>
+      <w:proofErr w:type="spellEnd"/>
+      <w:r>
+        <w:t>) &lt;= PK_TRENES (numero)</w:t>
+      </w:r>
+    </w:p>
+    <w:p>
+      <w:pPr>
+        <w:spacing w:after="0" w:line="240" w:lineRule="auto"/>
+      </w:pPr>
+      <w:r>
+        <w:t>FK_PASAN_LINEAS_NUMLINEA (</w:t>
+      </w:r>
+      <w:proofErr w:type="spellStart"/>
+      <w:r>
+        <w:t>numeroLinea</w:t>
+      </w:r>
+      <w:proofErr w:type="spellEnd"/>
+      <w:r>
+        <w:t>) &lt;= PK_LINEAS (numero)</w:t>
+      </w:r>
+    </w:p>
+    <w:p>
+      <w:pPr>
+        <w:spacing w:after="0" w:line="240" w:lineRule="auto"/>
+      </w:pPr>
+      <w:r>
+        <w:t>FK_PASAN_ESTACIONES_</w:t>
+      </w:r>
+      <w:r>
+        <w:t>CODESTAC (</w:t>
+      </w:r>
+      <w:proofErr w:type="spellStart"/>
+      <w:r>
+        <w:t>codigoEstacion</w:t>
+      </w:r>
+      <w:proofErr w:type="spellEnd"/>
+      <w:r>
+        <w:t>) &lt;= PK_ESTACIONES (</w:t>
+      </w:r>
+      <w:proofErr w:type="spellStart"/>
+      <w:r>
+        <w:t>codigo</w:t>
       </w:r>
       <w:proofErr w:type="spellEnd"/>
       <w:r>
@@ -301,258 +523,18 @@
       <w:pPr>
         <w:spacing w:after="0" w:line="240" w:lineRule="auto"/>
       </w:pPr>
-      <w:r>
-        <w:t>PK_POSEEEN</w:t>
-      </w:r>
-      <w:r>
-        <w:t xml:space="preserve"> </w:t>
-      </w:r>
-      <w:r>
-        <w:t>(</w:t>
-      </w:r>
-      <w:proofErr w:type="spellStart"/>
-      <w:r>
-        <w:t>numeroLinea</w:t>
-      </w:r>
-      <w:proofErr w:type="spellEnd"/>
-      <w:r>
-        <w:t xml:space="preserve">, </w:t>
-      </w:r>
-      <w:proofErr w:type="spellStart"/>
-      <w:r>
-        <w:t>codigoEstacion</w:t>
-      </w:r>
-      <w:proofErr w:type="spellEnd"/>
-      <w:r>
-        <w:t>)</w:t>
-      </w:r>
     </w:p>
     <w:p>
       <w:pPr>
         <w:spacing w:after="0" w:line="240" w:lineRule="auto"/>
       </w:pPr>
-      <w:r>
-        <w:t>FK_POSEEN_LINEAS_NUMLINEA (</w:t>
-      </w:r>
-      <w:proofErr w:type="spellStart"/>
-      <w:r>
-        <w:t>numeroLinea</w:t>
-      </w:r>
-      <w:proofErr w:type="spellEnd"/>
-      <w:r>
-        <w:t>) &lt;= PK_LINEA (numero)</w:t>
-      </w:r>
     </w:p>
     <w:p>
       <w:pPr>
         <w:spacing w:after="0" w:line="240" w:lineRule="auto"/>
-      </w:pPr>
-      <w:r>
-        <w:t>FK_POSEEN_</w:t>
-      </w:r>
-      <w:r>
-        <w:t>ESTACIONES</w:t>
-      </w:r>
-      <w:r>
-        <w:t>_</w:t>
-      </w:r>
-      <w:r>
-        <w:t>CODESTACION</w:t>
-      </w:r>
-      <w:r>
-        <w:t xml:space="preserve"> (</w:t>
-      </w:r>
-      <w:proofErr w:type="spellStart"/>
-      <w:r>
-        <w:t>codigoEstacion</w:t>
-      </w:r>
-      <w:proofErr w:type="spellEnd"/>
-      <w:r>
-        <w:t>) &lt;= PK_</w:t>
-      </w:r>
-      <w:r>
-        <w:t>ESTACIONES</w:t>
-      </w:r>
-      <w:r>
-        <w:t xml:space="preserve"> (</w:t>
-      </w:r>
-      <w:proofErr w:type="spellStart"/>
-      <w:r>
-        <w:t>codigo</w:t>
-      </w:r>
-      <w:proofErr w:type="spellEnd"/>
-      <w:r>
-        <w:t>)</w:t>
-      </w:r>
-    </w:p>
-    <w:p/>
-    <w:p>
-      <w:r>
-        <w:t>Pasan(</w:t>
-      </w:r>
-      <w:proofErr w:type="spellStart"/>
-      <w:r>
-        <w:rPr>
-          <w:u w:val="single"/>
-        </w:rPr>
-        <w:t>NumeroTren</w:t>
-      </w:r>
-      <w:proofErr w:type="spellEnd"/>
-      <w:r>
-        <w:t xml:space="preserve">, </w:t>
-      </w:r>
-      <w:proofErr w:type="spellStart"/>
-      <w:r>
-        <w:rPr>
-          <w:u w:val="single"/>
-        </w:rPr>
-        <w:t>NumeroLinea</w:t>
-      </w:r>
-      <w:proofErr w:type="spellEnd"/>
-      <w:r>
-        <w:t xml:space="preserve">, </w:t>
-      </w:r>
-      <w:proofErr w:type="spellStart"/>
-      <w:r>
-        <w:rPr>
-          <w:u w:val="single"/>
-        </w:rPr>
-        <w:t>CodigoEstacion</w:t>
-      </w:r>
-      <w:proofErr w:type="spellEnd"/>
-      <w:r>
-        <w:t xml:space="preserve">, </w:t>
-      </w:r>
-      <w:proofErr w:type="spellStart"/>
-      <w:r>
-        <w:rPr>
-          <w:u w:val="single"/>
-        </w:rPr>
-        <w:t>FechaYHora</w:t>
-      </w:r>
-      <w:proofErr w:type="spellEnd"/>
-      <w:r>
-        <w:t>)</w:t>
-      </w:r>
-    </w:p>
-    <w:p>
-      <w:pPr>
-        <w:spacing w:after="0" w:line="240" w:lineRule="auto"/>
-      </w:pPr>
-      <w:r>
-        <w:t>PK_PASAN</w:t>
-      </w:r>
-      <w:r>
-        <w:t xml:space="preserve"> </w:t>
-      </w:r>
-      <w:r>
-        <w:t>(</w:t>
-      </w:r>
-      <w:proofErr w:type="spellStart"/>
-      <w:r>
-        <w:t>numeroTren</w:t>
-      </w:r>
-      <w:proofErr w:type="spellEnd"/>
-      <w:r>
-        <w:t xml:space="preserve">, </w:t>
-      </w:r>
-      <w:proofErr w:type="spellStart"/>
-      <w:r>
-        <w:t>numeroLinea</w:t>
-      </w:r>
-      <w:proofErr w:type="spellEnd"/>
-      <w:r>
-        <w:t xml:space="preserve">, </w:t>
-      </w:r>
-      <w:proofErr w:type="spellStart"/>
-      <w:r>
-        <w:t>codigoEstacion</w:t>
-      </w:r>
-      <w:proofErr w:type="spellEnd"/>
-      <w:r>
-        <w:t xml:space="preserve">, </w:t>
-      </w:r>
-      <w:proofErr w:type="spellStart"/>
-      <w:r>
-        <w:t>fechaYHora</w:t>
-      </w:r>
-      <w:proofErr w:type="spellEnd"/>
-      <w:r>
-        <w:t>)</w:t>
-      </w:r>
-    </w:p>
-    <w:p>
-      <w:pPr>
-        <w:spacing w:after="0" w:line="240" w:lineRule="auto"/>
-      </w:pPr>
-      <w:r>
-        <w:t>FK_PASAN_TRENES_NUMTREN (</w:t>
-      </w:r>
-      <w:proofErr w:type="spellStart"/>
-      <w:r>
-        <w:t>numeroTren</w:t>
-      </w:r>
-      <w:proofErr w:type="spellEnd"/>
-      <w:r>
-        <w:t>) &lt;= PK_TRENES (numero)</w:t>
-      </w:r>
-    </w:p>
-    <w:p>
-      <w:pPr>
-        <w:spacing w:after="0" w:line="240" w:lineRule="auto"/>
-      </w:pPr>
-      <w:r>
-        <w:t>FK_PASAN_LINEAS_NUMLINEA (</w:t>
-      </w:r>
-      <w:proofErr w:type="spellStart"/>
-      <w:r>
-        <w:t>numeroLinea</w:t>
-      </w:r>
-      <w:proofErr w:type="spellEnd"/>
-      <w:r>
-        <w:t>) &lt;= PK_LINEAS (numero)</w:t>
-      </w:r>
-    </w:p>
-    <w:p>
-      <w:pPr>
-        <w:spacing w:after="0" w:line="240" w:lineRule="auto"/>
-      </w:pPr>
-      <w:r>
-        <w:t>FK_PASAN_ESTACIONES_</w:t>
-      </w:r>
-      <w:r>
-        <w:t>CODESTAC (</w:t>
-      </w:r>
-      <w:proofErr w:type="spellStart"/>
-      <w:r>
-        <w:t>codigoEstacion</w:t>
-      </w:r>
-      <w:proofErr w:type="spellEnd"/>
-      <w:r>
-        <w:t>) &lt;= PK_ESTACIONES (</w:t>
-      </w:r>
-      <w:proofErr w:type="spellStart"/>
-      <w:r>
-        <w:t>codigo</w:t>
-      </w:r>
-      <w:proofErr w:type="spellEnd"/>
-      <w:r>
-        <w:t>)</w:t>
-      </w:r>
-    </w:p>
-    <w:p>
-      <w:pPr>
-        <w:spacing w:after="0" w:line="240" w:lineRule="auto"/>
-      </w:pPr>
-    </w:p>
-    <w:p>
-      <w:pPr>
-        <w:spacing w:after="0" w:line="240" w:lineRule="auto"/>
-      </w:pPr>
-    </w:p>
-    <w:p>
-      <w:pPr>
-        <w:spacing w:after="0" w:line="240" w:lineRule="auto"/>
+        <w:rPr>
+          <w:lang w:val="en-US"/>
+        </w:rPr>
       </w:pPr>
     </w:p>
     <w:p>

</xml_diff>